<commit_message>
Added Create Ballot Use Case 2
</commit_message>
<xml_diff>
--- a/Documents/Deliverable1/CastVoteUC1.docx
+++ b/Documents/Deliverable1/CastVoteUC1.docx
@@ -182,15 +182,27 @@
         </w:rPr>
         <w:t> </w:t>
       </w:r>
-      <w:r>
-        <w:rPr>
-          <w:rFonts w:ascii="Arial" w:eastAsia="Times New Roman" w:hAnsi="Arial" w:cs="Arial"/>
-          <w:color w:val="000000"/>
-          <w:sz w:val="27"/>
-          <w:szCs w:val="27"/>
-          <w:shd w:val="clear" w:color="auto" w:fill="FFFFFF"/>
-        </w:rPr>
-        <w:t xml:space="preserve">BetterBallot </w:t>
+      <w:proofErr w:type="spellStart"/>
+      <w:r>
+        <w:rPr>
+          <w:rFonts w:ascii="Arial" w:eastAsia="Times New Roman" w:hAnsi="Arial" w:cs="Arial"/>
+          <w:color w:val="000000"/>
+          <w:sz w:val="27"/>
+          <w:szCs w:val="27"/>
+          <w:shd w:val="clear" w:color="auto" w:fill="FFFFFF"/>
+        </w:rPr>
+        <w:t>BetterBallot</w:t>
+      </w:r>
+      <w:proofErr w:type="spellEnd"/>
+      <w:r>
+        <w:rPr>
+          <w:rFonts w:ascii="Arial" w:eastAsia="Times New Roman" w:hAnsi="Arial" w:cs="Arial"/>
+          <w:color w:val="000000"/>
+          <w:sz w:val="27"/>
+          <w:szCs w:val="27"/>
+          <w:shd w:val="clear" w:color="auto" w:fill="FFFFFF"/>
+        </w:rPr>
+        <w:t xml:space="preserve"> </w:t>
       </w:r>
       <w:r>
         <w:rPr>
@@ -567,47 +579,7 @@
           <w:szCs w:val="27"/>
           <w:shd w:val="clear" w:color="auto" w:fill="FFFFFF"/>
         </w:rPr>
-        <w:t xml:space="preserve"> </w:t>
-      </w:r>
-      <w:r>
-        <w:rPr>
-          <w:rFonts w:ascii="Arial" w:eastAsia="Times New Roman" w:hAnsi="Arial" w:cs="Arial"/>
-          <w:color w:val="000000"/>
-          <w:sz w:val="27"/>
-          <w:szCs w:val="27"/>
-          <w:shd w:val="clear" w:color="auto" w:fill="FFFFFF"/>
-        </w:rPr>
-        <w:t>Wants a secure accurate count of all the votes</w:t>
-      </w:r>
-      <w:r>
-        <w:rPr>
-          <w:rFonts w:ascii="Arial" w:eastAsia="Times New Roman" w:hAnsi="Arial" w:cs="Arial"/>
-          <w:color w:val="000000"/>
-          <w:sz w:val="27"/>
-          <w:szCs w:val="27"/>
-          <w:shd w:val="clear" w:color="auto" w:fill="FFFFFF"/>
-        </w:rPr>
-        <w:t>, which are</w:t>
-      </w:r>
-      <w:r>
-        <w:rPr>
-          <w:rFonts w:ascii="Arial" w:eastAsia="Times New Roman" w:hAnsi="Arial" w:cs="Arial"/>
-          <w:color w:val="000000"/>
-          <w:sz w:val="27"/>
-          <w:szCs w:val="27"/>
-          <w:shd w:val="clear" w:color="auto" w:fill="FFFFFF"/>
-        </w:rPr>
-        <w:t xml:space="preserve"> accurately tracked</w:t>
-      </w:r>
-      <w:r>
-        <w:rPr>
-          <w:rFonts w:ascii="Arial" w:eastAsia="Times New Roman" w:hAnsi="Arial" w:cs="Arial"/>
-          <w:color w:val="000000"/>
-          <w:sz w:val="27"/>
-          <w:szCs w:val="27"/>
-          <w:shd w:val="clear" w:color="auto" w:fill="FFFFFF"/>
-        </w:rPr>
-        <w:t xml:space="preserve"> for a fair accurate ballot.</w:t>
+        <w:t xml:space="preserve"> Wants a secure accurate count of all the votes, which are accurately tracked for a fair accurate ballot.</w:t>
       </w:r>
     </w:p>
     <w:p>
@@ -1311,18 +1283,41 @@
           <w:szCs w:val="27"/>
           <w:shd w:val="clear" w:color="auto" w:fill="FFFFFF"/>
         </w:rPr>
-        <w:t xml:space="preserve">the user to verify that his chose is correct to avoid  </w:t>
-      </w:r>
-      <w:r>
-        <w:rPr>
-          <w:rFonts w:ascii="Arial" w:eastAsia="Times New Roman" w:hAnsi="Arial" w:cs="Arial"/>
-          <w:bCs/>
-          <w:color w:val="000000"/>
-          <w:sz w:val="27"/>
-          <w:szCs w:val="27"/>
-          <w:shd w:val="clear" w:color="auto" w:fill="FFFFFF"/>
-        </w:rPr>
-        <w:tab/>
+        <w:t xml:space="preserve">the user to verify that his chose is correct to </w:t>
+      </w:r>
+      <w:proofErr w:type="gramStart"/>
+      <w:r>
+        <w:rPr>
+          <w:rFonts w:ascii="Arial" w:eastAsia="Times New Roman" w:hAnsi="Arial" w:cs="Arial"/>
+          <w:bCs/>
+          <w:color w:val="000000"/>
+          <w:sz w:val="27"/>
+          <w:szCs w:val="27"/>
+          <w:shd w:val="clear" w:color="auto" w:fill="FFFFFF"/>
+        </w:rPr>
+        <w:t xml:space="preserve">avoid  </w:t>
+      </w:r>
+      <w:r>
+        <w:rPr>
+          <w:rFonts w:ascii="Arial" w:eastAsia="Times New Roman" w:hAnsi="Arial" w:cs="Arial"/>
+          <w:bCs/>
+          <w:color w:val="000000"/>
+          <w:sz w:val="27"/>
+          <w:szCs w:val="27"/>
+          <w:shd w:val="clear" w:color="auto" w:fill="FFFFFF"/>
+        </w:rPr>
+        <w:tab/>
+      </w:r>
+      <w:proofErr w:type="gramEnd"/>
+      <w:r>
+        <w:rPr>
+          <w:rFonts w:ascii="Arial" w:eastAsia="Times New Roman" w:hAnsi="Arial" w:cs="Arial"/>
+          <w:bCs/>
+          <w:color w:val="000000"/>
+          <w:sz w:val="27"/>
+          <w:szCs w:val="27"/>
+          <w:shd w:val="clear" w:color="auto" w:fill="FFFFFF"/>
+        </w:rPr>
         <w:t xml:space="preserve">    </w:t>
       </w:r>
       <w:r>
@@ -1458,6 +1453,7 @@
         </w:rPr>
         <w:t xml:space="preserve"> verifies the voter has only casted </w:t>
       </w:r>
+      <w:proofErr w:type="gramStart"/>
       <w:r>
         <w:rPr>
           <w:rFonts w:ascii="Arial" w:eastAsia="Times New Roman" w:hAnsi="Arial" w:cs="Arial"/>
@@ -1480,6 +1476,17 @@
           <w:shd w:val="clear" w:color="auto" w:fill="FFFFFF"/>
         </w:rPr>
         <w:tab/>
+      </w:r>
+      <w:proofErr w:type="gramEnd"/>
+      <w:r>
+        <w:rPr>
+          <w:rFonts w:ascii="Arial" w:eastAsia="Times New Roman" w:hAnsi="Arial" w:cs="Arial"/>
+          <w:bCs/>
+          <w:color w:val="000000"/>
+          <w:sz w:val="27"/>
+          <w:szCs w:val="27"/>
+          <w:shd w:val="clear" w:color="auto" w:fill="FFFFFF"/>
+        </w:rPr>
         <w:t xml:space="preserve">     </w:t>
       </w:r>
       <w:r>
@@ -1723,6 +1730,7 @@
         </w:rPr>
         <w:t xml:space="preserve"> success message to the voter </w:t>
       </w:r>
+      <w:proofErr w:type="gramStart"/>
       <w:r>
         <w:rPr>
           <w:rFonts w:ascii="Arial" w:eastAsia="Times New Roman" w:hAnsi="Arial" w:cs="Arial"/>
@@ -1745,6 +1753,17 @@
           <w:shd w:val="clear" w:color="auto" w:fill="FFFFFF"/>
         </w:rPr>
         <w:tab/>
+      </w:r>
+      <w:proofErr w:type="gramEnd"/>
+      <w:r>
+        <w:rPr>
+          <w:rFonts w:ascii="Arial" w:eastAsia="Times New Roman" w:hAnsi="Arial" w:cs="Arial"/>
+          <w:bCs/>
+          <w:color w:val="000000"/>
+          <w:sz w:val="27"/>
+          <w:szCs w:val="27"/>
+          <w:shd w:val="clear" w:color="auto" w:fill="FFFFFF"/>
+        </w:rPr>
         <w:t xml:space="preserve">     </w:t>
       </w:r>
       <w:r>
@@ -1879,7 +1898,29 @@
           <w:szCs w:val="27"/>
           <w:shd w:val="clear" w:color="auto" w:fill="FFFFFF"/>
         </w:rPr>
-        <w:t>*a. At any time, The voter can login to and change their vote</w:t>
+        <w:t xml:space="preserve">*a. At any time, </w:t>
+      </w:r>
+      <w:proofErr w:type="gramStart"/>
+      <w:r>
+        <w:rPr>
+          <w:rFonts w:ascii="Arial" w:eastAsia="Times New Roman" w:hAnsi="Arial" w:cs="Arial"/>
+          <w:color w:val="000000"/>
+          <w:sz w:val="27"/>
+          <w:szCs w:val="27"/>
+          <w:shd w:val="clear" w:color="auto" w:fill="FFFFFF"/>
+        </w:rPr>
+        <w:t>The</w:t>
+      </w:r>
+      <w:proofErr w:type="gramEnd"/>
+      <w:r>
+        <w:rPr>
+          <w:rFonts w:ascii="Arial" w:eastAsia="Times New Roman" w:hAnsi="Arial" w:cs="Arial"/>
+          <w:color w:val="000000"/>
+          <w:sz w:val="27"/>
+          <w:szCs w:val="27"/>
+          <w:shd w:val="clear" w:color="auto" w:fill="FFFFFF"/>
+        </w:rPr>
+        <w:t xml:space="preserve"> voter can login to and change their vote</w:t>
       </w:r>
       <w:r>
         <w:rPr>
@@ -1991,7 +2032,29 @@
           <w:szCs w:val="27"/>
           <w:shd w:val="clear" w:color="auto" w:fill="FFFFFF"/>
         </w:rPr>
-        <w:t>splays the ballet candidates for the voter to select</w:t>
+        <w:t>splays the ballo</w:t>
+      </w:r>
+      <w:r>
+        <w:rPr>
+          <w:rFonts w:ascii="Arial" w:eastAsia="Times New Roman" w:hAnsi="Arial" w:cs="Arial"/>
+          <w:color w:val="000000"/>
+          <w:sz w:val="27"/>
+          <w:szCs w:val="27"/>
+          <w:shd w:val="clear" w:color="auto" w:fill="FFFFFF"/>
+        </w:rPr>
+        <w:t>t</w:t>
+      </w:r>
+      <w:bookmarkStart w:id="0" w:name="_GoBack"/>
+      <w:bookmarkEnd w:id="0"/>
+      <w:r>
+        <w:rPr>
+          <w:rFonts w:ascii="Arial" w:eastAsia="Times New Roman" w:hAnsi="Arial" w:cs="Arial"/>
+          <w:color w:val="000000"/>
+          <w:sz w:val="27"/>
+          <w:szCs w:val="27"/>
+          <w:shd w:val="clear" w:color="auto" w:fill="FFFFFF"/>
+        </w:rPr>
+        <w:t xml:space="preserve"> candidates for the voter to select</w:t>
       </w:r>
     </w:p>
     <w:p>
@@ -2252,6 +2315,7 @@
         <w:tab/>
         <w:t xml:space="preserve">              </w:t>
       </w:r>
+      <w:proofErr w:type="gramStart"/>
       <w:r>
         <w:rPr>
           <w:rFonts w:ascii="Arial" w:eastAsia="Times New Roman" w:hAnsi="Arial" w:cs="Arial"/>
@@ -2270,7 +2334,18 @@
           <w:szCs w:val="27"/>
           <w:shd w:val="clear" w:color="auto" w:fill="FFFFFF"/>
         </w:rPr>
-        <w:t>(steps 4-9)</w:t>
+        <w:t>(</w:t>
+      </w:r>
+      <w:proofErr w:type="gramEnd"/>
+      <w:r>
+        <w:rPr>
+          <w:rFonts w:ascii="Arial" w:eastAsia="Times New Roman" w:hAnsi="Arial" w:cs="Arial"/>
+          <w:color w:val="000000"/>
+          <w:sz w:val="27"/>
+          <w:szCs w:val="27"/>
+          <w:shd w:val="clear" w:color="auto" w:fill="FFFFFF"/>
+        </w:rPr>
+        <w:t>steps 4-9)</w:t>
       </w:r>
       <w:r>
         <w:rPr>
@@ -2359,27 +2434,7 @@
           <w:szCs w:val="27"/>
           <w:shd w:val="clear" w:color="auto" w:fill="FFFFFF"/>
         </w:rPr>
-        <w:t>System presents a “cancel vote” option a</w:t>
-      </w:r>
-      <w:r>
-        <w:rPr>
-          <w:rFonts w:ascii="Arial" w:eastAsia="Times New Roman" w:hAnsi="Arial" w:cs="Arial"/>
-          <w:color w:val="000000"/>
-          <w:sz w:val="27"/>
-          <w:szCs w:val="27"/>
-          <w:shd w:val="clear" w:color="auto" w:fill="FFFFFF"/>
-        </w:rPr>
-        <w:t>t bottom o</w:t>
-      </w:r>
-      <w:r>
-        <w:rPr>
-          <w:rFonts w:ascii="Arial" w:eastAsia="Times New Roman" w:hAnsi="Arial" w:cs="Arial"/>
-          <w:color w:val="000000"/>
-          <w:sz w:val="27"/>
-          <w:szCs w:val="27"/>
-          <w:shd w:val="clear" w:color="auto" w:fill="FFFFFF"/>
-        </w:rPr>
-        <w:t>f each screen.</w:t>
+        <w:t>System presents a “cancel vote” option at bottom of each screen.</w:t>
       </w:r>
     </w:p>
     <w:p>
@@ -2678,7 +2733,29 @@
           <w:szCs w:val="27"/>
           <w:shd w:val="clear" w:color="auto" w:fill="FFFFFF"/>
         </w:rPr>
-        <w:t>System signals error and prompts voter they can only vote once.</w:t>
+        <w:t xml:space="preserve">System signals error and prompts </w:t>
+      </w:r>
+      <w:proofErr w:type="gramStart"/>
+      <w:r>
+        <w:rPr>
+          <w:rFonts w:ascii="Arial" w:eastAsia="Times New Roman" w:hAnsi="Arial" w:cs="Arial"/>
+          <w:color w:val="000000"/>
+          <w:sz w:val="27"/>
+          <w:szCs w:val="27"/>
+          <w:shd w:val="clear" w:color="auto" w:fill="FFFFFF"/>
+        </w:rPr>
+        <w:t>voter</w:t>
+      </w:r>
+      <w:proofErr w:type="gramEnd"/>
+      <w:r>
+        <w:rPr>
+          <w:rFonts w:ascii="Arial" w:eastAsia="Times New Roman" w:hAnsi="Arial" w:cs="Arial"/>
+          <w:color w:val="000000"/>
+          <w:sz w:val="27"/>
+          <w:szCs w:val="27"/>
+          <w:shd w:val="clear" w:color="auto" w:fill="FFFFFF"/>
+        </w:rPr>
+        <w:t xml:space="preserve"> they can only vote once.</w:t>
       </w:r>
     </w:p>
     <w:p>
@@ -2732,8 +2809,6 @@
         </w:rPr>
         <w:t xml:space="preserve">    </w:t>
       </w:r>
-      <w:bookmarkStart w:id="0" w:name="_GoBack"/>
-      <w:bookmarkEnd w:id="0"/>
       <w:r>
         <w:rPr>
           <w:rFonts w:ascii="Arial" w:eastAsia="Times New Roman" w:hAnsi="Arial" w:cs="Arial"/>
@@ -2892,17 +2967,7 @@
           <w:szCs w:val="27"/>
           <w:shd w:val="clear" w:color="auto" w:fill="FFFFFF"/>
         </w:rPr>
-        <w:t xml:space="preserve">Ballot Administrator </w:t>
-      </w:r>
-      <w:r>
-        <w:rPr>
-          <w:rFonts w:ascii="Arial" w:eastAsia="Times New Roman" w:hAnsi="Arial" w:cs="Arial"/>
-          <w:color w:val="000000"/>
-          <w:sz w:val="27"/>
-          <w:szCs w:val="27"/>
-          <w:shd w:val="clear" w:color="auto" w:fill="FFFFFF"/>
-        </w:rPr>
-        <w:t>Restart system</w:t>
+        <w:t>Ballot Administrator Restart system</w:t>
       </w:r>
     </w:p>
     <w:p>
@@ -2948,17 +3013,7 @@
           <w:szCs w:val="27"/>
           <w:shd w:val="clear" w:color="auto" w:fill="FFFFFF"/>
         </w:rPr>
-        <w:t>steps 4-9)</w:t>
-      </w:r>
-      <w:r>
-        <w:rPr>
-          <w:rFonts w:ascii="Arial" w:eastAsia="Times New Roman" w:hAnsi="Arial" w:cs="Arial"/>
-          <w:color w:val="000000"/>
-          <w:sz w:val="27"/>
-          <w:szCs w:val="27"/>
-          <w:shd w:val="clear" w:color="auto" w:fill="FFFFFF"/>
-        </w:rPr>
-        <w:t>.</w:t>
+        <w:t>steps 4-9).</w:t>
       </w:r>
     </w:p>
     <w:p>
@@ -3084,18 +3139,42 @@
           <w:szCs w:val="27"/>
           <w:shd w:val="clear" w:color="auto" w:fill="FFFFFF"/>
         </w:rPr>
-        <w:t xml:space="preserve"> for everyone so everyone is</w:t>
-      </w:r>
-      <w:r>
-        <w:rPr>
-          <w:rFonts w:ascii="Arial" w:eastAsia="Times New Roman" w:hAnsi="Arial" w:cs="Arial"/>
-          <w:bCs/>
-          <w:color w:val="000000"/>
-          <w:sz w:val="27"/>
-          <w:szCs w:val="27"/>
-          <w:shd w:val="clear" w:color="auto" w:fill="FFFFFF"/>
-        </w:rPr>
-        <w:t xml:space="preserve"> able to vote. </w:t>
+        <w:t xml:space="preserve"> for everyone so everyone </w:t>
+      </w:r>
+      <w:proofErr w:type="gramStart"/>
+      <w:r>
+        <w:rPr>
+          <w:rFonts w:ascii="Arial" w:eastAsia="Times New Roman" w:hAnsi="Arial" w:cs="Arial"/>
+          <w:bCs/>
+          <w:color w:val="000000"/>
+          <w:sz w:val="27"/>
+          <w:szCs w:val="27"/>
+          <w:shd w:val="clear" w:color="auto" w:fill="FFFFFF"/>
+        </w:rPr>
+        <w:t>is</w:t>
+      </w:r>
+      <w:r>
+        <w:rPr>
+          <w:rFonts w:ascii="Arial" w:eastAsia="Times New Roman" w:hAnsi="Arial" w:cs="Arial"/>
+          <w:bCs/>
+          <w:color w:val="000000"/>
+          <w:sz w:val="27"/>
+          <w:szCs w:val="27"/>
+          <w:shd w:val="clear" w:color="auto" w:fill="FFFFFF"/>
+        </w:rPr>
+        <w:t xml:space="preserve"> able to</w:t>
+      </w:r>
+      <w:proofErr w:type="gramEnd"/>
+      <w:r>
+        <w:rPr>
+          <w:rFonts w:ascii="Arial" w:eastAsia="Times New Roman" w:hAnsi="Arial" w:cs="Arial"/>
+          <w:bCs/>
+          <w:color w:val="000000"/>
+          <w:sz w:val="27"/>
+          <w:szCs w:val="27"/>
+          <w:shd w:val="clear" w:color="auto" w:fill="FFFFFF"/>
+        </w:rPr>
+        <w:t xml:space="preserve"> vote. </w:t>
       </w:r>
     </w:p>
     <w:p>

</xml_diff>